<commit_message>
Push File Pdf Lesson 1
</commit_message>
<xml_diff>
--- a/Link Slide/Link BA Slide Course.docx
+++ b/Link Slide/Link BA Slide Course.docx
@@ -575,6 +575,30 @@
         </w:rPr>
         <w:t>MODULE 1</w:t>
       </w:r>
+    </w:p>
+    <w:p>
+      <w:pPr>
+        <w:jc w:val="center"/>
+        <w:rPr>
+          <w:rFonts w:ascii="Times New Roman" w:hAnsi="Times New Roman" w:cs="Times New Roman"/>
+          <w:b/>
+          <w:bCs/>
+          <w:sz w:val="28"/>
+          <w:szCs w:val="28"/>
+        </w:rPr>
+      </w:pPr>
+    </w:p>
+    <w:p>
+      <w:pPr>
+        <w:jc w:val="center"/>
+        <w:rPr>
+          <w:rFonts w:ascii="Times New Roman" w:hAnsi="Times New Roman" w:cs="Times New Roman"/>
+          <w:b/>
+          <w:bCs/>
+          <w:sz w:val="28"/>
+          <w:szCs w:val="28"/>
+        </w:rPr>
+      </w:pPr>
     </w:p>
     <w:p>
       <w:pPr>
@@ -771,6 +795,14 @@
                 <w:szCs w:val="28"/>
               </w:rPr>
             </w:pPr>
+            <w:r>
+              <w:rPr>
+                <w:rFonts w:ascii="Times New Roman" w:hAnsi="Times New Roman" w:cs="Times New Roman"/>
+                <w:sz w:val="28"/>
+                <w:szCs w:val="28"/>
+              </w:rPr>
+              <w:t>https://www.canva.com/design/DAGbPyIsqqI/lc2QMBF8xGYsKASKfKAZnw/edit</w:t>
+            </w:r>
           </w:p>
         </w:tc>
       </w:tr>
@@ -813,6 +845,14 @@
                 <w:szCs w:val="28"/>
               </w:rPr>
             </w:pPr>
+            <w:r>
+              <w:rPr>
+                <w:rFonts w:ascii="Times New Roman" w:hAnsi="Times New Roman" w:cs="Times New Roman"/>
+                <w:sz w:val="28"/>
+                <w:szCs w:val="28"/>
+              </w:rPr>
+              <w:t>https://www.canva.com/design/DAGbP7ySPrM/YUZDm_dcvkfbI8Un0L1l9w/edit</w:t>
+            </w:r>
           </w:p>
         </w:tc>
       </w:tr>

</xml_diff>